<commit_message>
Add : Number 2
</commit_message>
<xml_diff>
--- a/구형준.docx
+++ b/구형준.docx
@@ -27,7 +27,7 @@
       <w:pPr>
         <w:jc w:val="left"/>
         <w:rPr>
-          <w:rFonts w:ascii="a고딕14" w:eastAsia="a고딕14" w:hAnsi="a고딕14" w:hint="eastAsia"/>
+          <w:rFonts w:ascii="a고딕14" w:eastAsia="a고딕14" w:hAnsi="a고딕14"/>
           <w:b/>
           <w:bCs/>
           <w:sz w:val="24"/>
@@ -1662,9 +1662,6 @@
           <w:p>
             <w:pPr>
               <w:jc w:val="center"/>
-              <w:rPr>
-                <w:rFonts w:hint="eastAsia"/>
-              </w:rPr>
             </w:pPr>
             <w:r>
               <w:rPr>
@@ -1718,9 +1715,6 @@
           <w:p>
             <w:pPr>
               <w:jc w:val="center"/>
-              <w:rPr>
-                <w:rFonts w:hint="eastAsia"/>
-              </w:rPr>
             </w:pPr>
             <w:r>
               <w:t>2024.01</w:t>
@@ -1777,9 +1771,6 @@
           <w:p>
             <w:pPr>
               <w:jc w:val="center"/>
-              <w:rPr>
-                <w:rFonts w:hint="eastAsia"/>
-              </w:rPr>
             </w:pPr>
             <w:r>
               <w:rPr>
@@ -1915,9 +1906,6 @@
           <w:p>
             <w:pPr>
               <w:jc w:val="center"/>
-              <w:rPr>
-                <w:rFonts w:hint="eastAsia"/>
-              </w:rPr>
             </w:pPr>
             <w:r>
               <w:rPr>
@@ -1952,9 +1940,6 @@
           <w:p>
             <w:pPr>
               <w:jc w:val="center"/>
-              <w:rPr>
-                <w:rFonts w:hint="eastAsia"/>
-              </w:rPr>
             </w:pPr>
             <w:r>
               <w:rPr>
@@ -1978,63 +1963,119 @@
             <w:r>
               <w:t>2023.07</w:t>
             </w:r>
-            <w:bookmarkStart w:id="0" w:name="_GoBack"/>
-            <w:bookmarkEnd w:id="0"/>
-          </w:p>
-        </w:tc>
-        <w:tc>
-          <w:tcPr>
-            <w:tcW w:w="1701" w:type="dxa"/>
-            <w:vAlign w:val="center"/>
-          </w:tcPr>
-          <w:p>
-            <w:pPr>
-              <w:jc w:val="center"/>
-            </w:pPr>
-          </w:p>
-        </w:tc>
-        <w:tc>
-          <w:tcPr>
-            <w:tcW w:w="1701" w:type="dxa"/>
-            <w:vAlign w:val="center"/>
-          </w:tcPr>
-          <w:p>
-            <w:pPr>
-              <w:jc w:val="center"/>
-            </w:pPr>
-          </w:p>
-        </w:tc>
-        <w:tc>
-          <w:tcPr>
-            <w:tcW w:w="1701" w:type="dxa"/>
-            <w:vAlign w:val="center"/>
-          </w:tcPr>
-          <w:p>
-            <w:pPr>
-              <w:jc w:val="center"/>
-            </w:pPr>
-          </w:p>
-        </w:tc>
-        <w:tc>
-          <w:tcPr>
-            <w:tcW w:w="1701" w:type="dxa"/>
-            <w:vAlign w:val="center"/>
-          </w:tcPr>
-          <w:p>
-            <w:pPr>
-              <w:jc w:val="center"/>
-            </w:pPr>
-          </w:p>
-        </w:tc>
-        <w:tc>
-          <w:tcPr>
-            <w:tcW w:w="1701" w:type="dxa"/>
-            <w:vAlign w:val="center"/>
-          </w:tcPr>
-          <w:p>
-            <w:pPr>
-              <w:jc w:val="center"/>
-            </w:pPr>
+          </w:p>
+        </w:tc>
+        <w:tc>
+          <w:tcPr>
+            <w:tcW w:w="1701" w:type="dxa"/>
+            <w:vAlign w:val="center"/>
+          </w:tcPr>
+          <w:p>
+            <w:pPr>
+              <w:jc w:val="center"/>
+            </w:pPr>
+            <w:r>
+              <w:rPr>
+                <w:rFonts w:hint="eastAsia"/>
+              </w:rPr>
+              <w:t xml:space="preserve">조별 과제 프로젝트를 진행하던 중 </w:t>
+            </w:r>
+            <w:proofErr w:type="spellStart"/>
+            <w:r>
+              <w:rPr>
+                <w:rFonts w:hint="eastAsia"/>
+              </w:rPr>
+              <w:t>생각했던것과</w:t>
+            </w:r>
+            <w:proofErr w:type="spellEnd"/>
+            <w:r>
+              <w:rPr>
+                <w:rFonts w:hint="eastAsia"/>
+              </w:rPr>
+              <w:t xml:space="preserve"> 다르게 작품이 작동하여 문제를 직면</w:t>
+            </w:r>
+          </w:p>
+        </w:tc>
+        <w:tc>
+          <w:tcPr>
+            <w:tcW w:w="1701" w:type="dxa"/>
+            <w:vAlign w:val="center"/>
+          </w:tcPr>
+          <w:p>
+            <w:pPr>
+              <w:jc w:val="center"/>
+            </w:pPr>
+            <w:r>
+              <w:rPr>
+                <w:rFonts w:hint="eastAsia"/>
+              </w:rPr>
+              <w:t>주어진 문제를 해결하고 최종적으로 완성된 작품을 만들어 좋은 평가를 받는 것</w:t>
+            </w:r>
+          </w:p>
+        </w:tc>
+        <w:tc>
+          <w:tcPr>
+            <w:tcW w:w="1701" w:type="dxa"/>
+            <w:vAlign w:val="center"/>
+          </w:tcPr>
+          <w:p>
+            <w:pPr>
+              <w:jc w:val="center"/>
+            </w:pPr>
+            <w:r>
+              <w:rPr>
+                <w:rFonts w:hint="eastAsia"/>
+              </w:rPr>
+              <w:t>문제에 대하여 분석하고 팀원들과 함께 고민해보며 좋은 방향으로 문제를 해결하기 위해 노력</w:t>
+            </w:r>
+          </w:p>
+        </w:tc>
+        <w:tc>
+          <w:tcPr>
+            <w:tcW w:w="1701" w:type="dxa"/>
+            <w:vAlign w:val="center"/>
+          </w:tcPr>
+          <w:p>
+            <w:pPr>
+              <w:jc w:val="center"/>
+            </w:pPr>
+            <w:r>
+              <w:rPr>
+                <w:rFonts w:hint="eastAsia"/>
+              </w:rPr>
+              <w:t xml:space="preserve">수차례 시행착오를 겪으며 주어진 </w:t>
+            </w:r>
+            <w:proofErr w:type="spellStart"/>
+            <w:r>
+              <w:rPr>
+                <w:rFonts w:hint="eastAsia"/>
+              </w:rPr>
+              <w:t>문제상황을</w:t>
+            </w:r>
+            <w:proofErr w:type="spellEnd"/>
+            <w:r>
+              <w:rPr>
+                <w:rFonts w:hint="eastAsia"/>
+              </w:rPr>
+              <w:t xml:space="preserve"> 해결하여 좋은 학점을 받았다</w:t>
+            </w:r>
+          </w:p>
+        </w:tc>
+        <w:tc>
+          <w:tcPr>
+            <w:tcW w:w="1701" w:type="dxa"/>
+            <w:vAlign w:val="center"/>
+          </w:tcPr>
+          <w:p>
+            <w:pPr>
+              <w:jc w:val="center"/>
+            </w:pPr>
+            <w:r>
+              <w:rPr>
+                <w:rFonts w:hint="eastAsia"/>
+              </w:rPr>
+              <w:t>문제를 직면하더라도 혼자의 힘이 아닌 누군가와 같이 협동하여 문제를 해결하는 능력을 키움</w:t>
+            </w:r>
           </w:p>
         </w:tc>
         <w:tc>
@@ -2046,6 +2087,26 @@
             <w:pPr>
               <w:jc w:val="center"/>
             </w:pPr>
+            <w:r>
+              <w:rPr>
+                <w:rFonts w:hint="eastAsia"/>
+              </w:rPr>
+              <w:t>팀워크,</w:t>
+            </w:r>
+          </w:p>
+          <w:p>
+            <w:pPr>
+              <w:jc w:val="center"/>
+              <w:rPr>
+                <w:rFonts w:hint="eastAsia"/>
+              </w:rPr>
+            </w:pPr>
+            <w:r>
+              <w:rPr>
+                <w:rFonts w:hint="eastAsia"/>
+              </w:rPr>
+              <w:t>문제해결능력</w:t>
+            </w:r>
           </w:p>
         </w:tc>
       </w:tr>
@@ -2076,6 +2137,12 @@
             <w:pPr>
               <w:jc w:val="center"/>
             </w:pPr>
+            <w:r>
+              <w:rPr>
+                <w:rFonts w:hint="eastAsia"/>
+              </w:rPr>
+              <w:t>취미</w:t>
+            </w:r>
           </w:p>
         </w:tc>
         <w:tc>
@@ -2087,6 +2154,8 @@
             <w:pPr>
               <w:jc w:val="center"/>
             </w:pPr>
+            <w:bookmarkStart w:id="0" w:name="_GoBack"/>
+            <w:bookmarkEnd w:id="0"/>
           </w:p>
         </w:tc>
         <w:tc>

</xml_diff>

<commit_message>
Upload : Number 3
</commit_message>
<xml_diff>
--- a/구형준.docx
+++ b/구형준.docx
@@ -2097,9 +2097,6 @@
           <w:p>
             <w:pPr>
               <w:jc w:val="center"/>
-              <w:rPr>
-                <w:rFonts w:hint="eastAsia"/>
-              </w:rPr>
             </w:pPr>
             <w:r>
               <w:rPr>
@@ -2154,8 +2151,14 @@
             <w:pPr>
               <w:jc w:val="center"/>
             </w:pPr>
-            <w:bookmarkStart w:id="0" w:name="_GoBack"/>
-            <w:bookmarkEnd w:id="0"/>
+            <w:proofErr w:type="spellStart"/>
+            <w:r>
+              <w:rPr>
+                <w:rFonts w:hint="eastAsia"/>
+              </w:rPr>
+              <w:t>깃허브</w:t>
+            </w:r>
+            <w:proofErr w:type="spellEnd"/>
           </w:p>
         </w:tc>
         <w:tc>
@@ -2167,6 +2170,12 @@
             <w:pPr>
               <w:jc w:val="center"/>
             </w:pPr>
+            <w:r>
+              <w:rPr>
+                <w:rFonts w:hint="eastAsia"/>
+              </w:rPr>
+              <w:t>x</w:t>
+            </w:r>
           </w:p>
         </w:tc>
         <w:tc>
@@ -2177,62 +2186,245 @@
           <w:p>
             <w:pPr>
               <w:jc w:val="center"/>
-            </w:pPr>
-          </w:p>
-        </w:tc>
-        <w:tc>
-          <w:tcPr>
-            <w:tcW w:w="1701" w:type="dxa"/>
-            <w:vAlign w:val="center"/>
-          </w:tcPr>
-          <w:p>
-            <w:pPr>
-              <w:jc w:val="center"/>
-            </w:pPr>
-          </w:p>
-        </w:tc>
-        <w:tc>
-          <w:tcPr>
-            <w:tcW w:w="1701" w:type="dxa"/>
-            <w:vAlign w:val="center"/>
-          </w:tcPr>
-          <w:p>
-            <w:pPr>
-              <w:jc w:val="center"/>
-            </w:pPr>
-          </w:p>
-        </w:tc>
-        <w:tc>
-          <w:tcPr>
-            <w:tcW w:w="1701" w:type="dxa"/>
-            <w:vAlign w:val="center"/>
-          </w:tcPr>
-          <w:p>
-            <w:pPr>
-              <w:jc w:val="center"/>
-            </w:pPr>
-          </w:p>
-        </w:tc>
-        <w:tc>
-          <w:tcPr>
-            <w:tcW w:w="1701" w:type="dxa"/>
-            <w:vAlign w:val="center"/>
-          </w:tcPr>
-          <w:p>
-            <w:pPr>
-              <w:jc w:val="center"/>
-            </w:pPr>
-          </w:p>
-        </w:tc>
-        <w:tc>
-          <w:tcPr>
-            <w:tcW w:w="1701" w:type="dxa"/>
-            <w:vAlign w:val="center"/>
-          </w:tcPr>
-          <w:p>
-            <w:pPr>
-              <w:jc w:val="center"/>
-            </w:pPr>
+              <w:rPr>
+                <w:rFonts w:hint="eastAsia"/>
+              </w:rPr>
+            </w:pPr>
+            <w:r>
+              <w:rPr>
+                <w:rFonts w:hint="eastAsia"/>
+              </w:rPr>
+              <w:t>2023.03</w:t>
+            </w:r>
+          </w:p>
+          <w:p>
+            <w:pPr>
+              <w:jc w:val="center"/>
+            </w:pPr>
+            <w:r>
+              <w:t>~</w:t>
+            </w:r>
+          </w:p>
+        </w:tc>
+        <w:tc>
+          <w:tcPr>
+            <w:tcW w:w="1701" w:type="dxa"/>
+            <w:vAlign w:val="center"/>
+          </w:tcPr>
+          <w:p>
+            <w:pPr>
+              <w:jc w:val="center"/>
+            </w:pPr>
+            <w:proofErr w:type="spellStart"/>
+            <w:r>
+              <w:rPr>
+                <w:rFonts w:hint="eastAsia"/>
+              </w:rPr>
+              <w:t>깃허브를</w:t>
+            </w:r>
+            <w:proofErr w:type="spellEnd"/>
+            <w:r>
+              <w:rPr>
+                <w:rFonts w:hint="eastAsia"/>
+              </w:rPr>
+              <w:t xml:space="preserve"> 처음 작성할 때 어떻게 작성해야 하는지도 몰랐고 영어로 설명이 </w:t>
+            </w:r>
+            <w:proofErr w:type="spellStart"/>
+            <w:r>
+              <w:rPr>
+                <w:rFonts w:hint="eastAsia"/>
+              </w:rPr>
+              <w:t>적혀있다보니</w:t>
+            </w:r>
+            <w:proofErr w:type="spellEnd"/>
+            <w:r>
+              <w:rPr>
+                <w:rFonts w:hint="eastAsia"/>
+              </w:rPr>
+              <w:t xml:space="preserve"> 어려웠다</w:t>
+            </w:r>
+          </w:p>
+        </w:tc>
+        <w:tc>
+          <w:tcPr>
+            <w:tcW w:w="1701" w:type="dxa"/>
+            <w:vAlign w:val="center"/>
+          </w:tcPr>
+          <w:p>
+            <w:pPr>
+              <w:jc w:val="center"/>
+            </w:pPr>
+            <w:proofErr w:type="spellStart"/>
+            <w:r>
+              <w:rPr>
+                <w:rFonts w:hint="eastAsia"/>
+              </w:rPr>
+              <w:t>깃허브에</w:t>
+            </w:r>
+            <w:proofErr w:type="spellEnd"/>
+            <w:r>
+              <w:rPr>
+                <w:rFonts w:hint="eastAsia"/>
+              </w:rPr>
+              <w:t xml:space="preserve"> 내가 작성한 코드를 작성하고 </w:t>
+            </w:r>
+            <w:proofErr w:type="spellStart"/>
+            <w:r>
+              <w:rPr>
+                <w:rFonts w:hint="eastAsia"/>
+              </w:rPr>
+              <w:t>커밋</w:t>
+            </w:r>
+            <w:proofErr w:type="spellEnd"/>
+            <w:r>
+              <w:rPr>
+                <w:rFonts w:hint="eastAsia"/>
+              </w:rPr>
+              <w:t xml:space="preserve"> 메시지를 작성하는 방법을 알아내는 것</w:t>
+            </w:r>
+          </w:p>
+        </w:tc>
+        <w:tc>
+          <w:tcPr>
+            <w:tcW w:w="1701" w:type="dxa"/>
+            <w:vAlign w:val="center"/>
+          </w:tcPr>
+          <w:p>
+            <w:pPr>
+              <w:jc w:val="center"/>
+            </w:pPr>
+            <w:r>
+              <w:rPr>
+                <w:rFonts w:hint="eastAsia"/>
+              </w:rPr>
+              <w:t xml:space="preserve">멘토님이 주신 </w:t>
+            </w:r>
+            <w:proofErr w:type="spellStart"/>
+            <w:r>
+              <w:rPr>
+                <w:rFonts w:hint="eastAsia"/>
+              </w:rPr>
+              <w:t>깃허브</w:t>
+            </w:r>
+            <w:proofErr w:type="spellEnd"/>
+            <w:r>
+              <w:rPr>
+                <w:rFonts w:hint="eastAsia"/>
+              </w:rPr>
+              <w:t xml:space="preserve"> 관련 </w:t>
+            </w:r>
+            <w:proofErr w:type="spellStart"/>
+            <w:r>
+              <w:rPr>
+                <w:rFonts w:hint="eastAsia"/>
+              </w:rPr>
+              <w:t>세니마자료를</w:t>
+            </w:r>
+            <w:proofErr w:type="spellEnd"/>
+            <w:r>
+              <w:rPr>
+                <w:rFonts w:hint="eastAsia"/>
+              </w:rPr>
+              <w:t xml:space="preserve"> 보고 </w:t>
+            </w:r>
+            <w:proofErr w:type="spellStart"/>
+            <w:r>
+              <w:rPr>
+                <w:rFonts w:hint="eastAsia"/>
+              </w:rPr>
+              <w:t>구글링을</w:t>
+            </w:r>
+            <w:proofErr w:type="spellEnd"/>
+            <w:r>
+              <w:rPr>
+                <w:rFonts w:hint="eastAsia"/>
+              </w:rPr>
+              <w:t xml:space="preserve"> 통하여 여러 자료를 찾아보며 </w:t>
+            </w:r>
+            <w:proofErr w:type="spellStart"/>
+            <w:r>
+              <w:rPr>
+                <w:rFonts w:hint="eastAsia"/>
+              </w:rPr>
+              <w:t>해겨한다</w:t>
+            </w:r>
+            <w:proofErr w:type="spellEnd"/>
+          </w:p>
+        </w:tc>
+        <w:tc>
+          <w:tcPr>
+            <w:tcW w:w="1701" w:type="dxa"/>
+            <w:vAlign w:val="center"/>
+          </w:tcPr>
+          <w:p>
+            <w:pPr>
+              <w:jc w:val="center"/>
+            </w:pPr>
+            <w:r>
+              <w:rPr>
+                <w:rFonts w:hint="eastAsia"/>
+              </w:rPr>
+              <w:t xml:space="preserve">몇 개월 동안 꾸준히 </w:t>
+            </w:r>
+            <w:proofErr w:type="spellStart"/>
+            <w:r>
+              <w:rPr>
+                <w:rFonts w:hint="eastAsia"/>
+              </w:rPr>
+              <w:t>사용하다보니</w:t>
+            </w:r>
+            <w:proofErr w:type="spellEnd"/>
+            <w:r>
+              <w:rPr>
+                <w:rFonts w:hint="eastAsia"/>
+              </w:rPr>
+              <w:t xml:space="preserve"> 익숙해지고 코드 </w:t>
+            </w:r>
+            <w:proofErr w:type="spellStart"/>
+            <w:r>
+              <w:rPr>
+                <w:rFonts w:hint="eastAsia"/>
+              </w:rPr>
+              <w:t>작성능력도</w:t>
+            </w:r>
+            <w:proofErr w:type="spellEnd"/>
+            <w:r>
+              <w:rPr>
+                <w:rFonts w:hint="eastAsia"/>
+              </w:rPr>
+              <w:t xml:space="preserve"> 상승하였다</w:t>
+            </w:r>
+          </w:p>
+        </w:tc>
+        <w:tc>
+          <w:tcPr>
+            <w:tcW w:w="1701" w:type="dxa"/>
+            <w:vAlign w:val="center"/>
+          </w:tcPr>
+          <w:p>
+            <w:pPr>
+              <w:jc w:val="center"/>
+            </w:pPr>
+            <w:r>
+              <w:rPr>
+                <w:rFonts w:hint="eastAsia"/>
+              </w:rPr>
+              <w:t xml:space="preserve">문제를 직면하더라도 누군가에게 도움을 청하거나 </w:t>
+            </w:r>
+            <w:proofErr w:type="spellStart"/>
+            <w:r>
+              <w:rPr>
+                <w:rFonts w:hint="eastAsia"/>
+              </w:rPr>
+              <w:t>구글링을</w:t>
+            </w:r>
+            <w:proofErr w:type="spellEnd"/>
+            <w:r>
+              <w:rPr>
+                <w:rFonts w:hint="eastAsia"/>
+              </w:rPr>
+              <w:t xml:space="preserve"> 통해 문제를 해결하는 능력을 키움</w:t>
+            </w:r>
           </w:p>
         </w:tc>
         <w:tc>
@@ -2244,6 +2436,12 @@
             <w:pPr>
               <w:jc w:val="center"/>
             </w:pPr>
+            <w:r>
+              <w:rPr>
+                <w:rFonts w:hint="eastAsia"/>
+              </w:rPr>
+              <w:t>문제해결능력</w:t>
+            </w:r>
           </w:p>
         </w:tc>
       </w:tr>
@@ -2533,6 +2731,8 @@
             <w:pPr>
               <w:jc w:val="center"/>
             </w:pPr>
+            <w:bookmarkStart w:id="0" w:name="_GoBack"/>
+            <w:bookmarkEnd w:id="0"/>
           </w:p>
         </w:tc>
         <w:tc>

</xml_diff>